<commit_message>
alterações no menu de Interesses
</commit_message>
<xml_diff>
--- a/Curriculo_Douglas_0619.docx
+++ b/Curriculo_Douglas_0619.docx
@@ -333,7 +333,7 @@
               </wp:anchor>
             </w:drawing>
           </mc:Choice>
-          <mc:Fallback xmlns:w16se="http://schemas.microsoft.com/office/word/2015/wordml/symex" xmlns:w16cid="http://schemas.microsoft.com/office/word/2016/wordml/cid" xmlns:w15="http://schemas.microsoft.com/office/word/2012/wordml" xmlns:am3d="http://schemas.microsoft.com/office/drawing/2017/model3d" xmlns:aink="http://schemas.microsoft.com/office/drawing/2016/ink" xmlns:cx8="http://schemas.microsoft.com/office/drawing/2016/5/14/chartex" xmlns:cx7="http://schemas.microsoft.com/office/drawing/2016/5/13/chartex" xmlns:cx6="http://schemas.microsoft.com/office/drawing/2016/5/12/chartex" xmlns:cx5="http://schemas.microsoft.com/office/drawing/2016/5/11/chartex" xmlns:cx4="http://schemas.microsoft.com/office/drawing/2016/5/10/chartex" xmlns:cx3="http://schemas.microsoft.com/office/drawing/2016/5/9/chartex" xmlns:cx2="http://schemas.microsoft.com/office/drawing/2015/10/21/chartex" xmlns:cx1="http://schemas.microsoft.com/office/drawing/2015/9/8/chartex" xmlns:cx="http://schemas.microsoft.com/office/drawing/2014/chartex">
+          <mc:Fallback xmlns:cx="http://schemas.microsoft.com/office/drawing/2014/chartex" xmlns:cx1="http://schemas.microsoft.com/office/drawing/2015/9/8/chartex" xmlns:cx2="http://schemas.microsoft.com/office/drawing/2015/10/21/chartex" xmlns:cx3="http://schemas.microsoft.com/office/drawing/2016/5/9/chartex" xmlns:cx4="http://schemas.microsoft.com/office/drawing/2016/5/10/chartex" xmlns:cx5="http://schemas.microsoft.com/office/drawing/2016/5/11/chartex" xmlns:cx6="http://schemas.microsoft.com/office/drawing/2016/5/12/chartex" xmlns:cx7="http://schemas.microsoft.com/office/drawing/2016/5/13/chartex" xmlns:cx8="http://schemas.microsoft.com/office/drawing/2016/5/14/chartex" xmlns:aink="http://schemas.microsoft.com/office/drawing/2016/ink" xmlns:am3d="http://schemas.microsoft.com/office/drawing/2017/model3d" xmlns:w15="http://schemas.microsoft.com/office/word/2012/wordml" xmlns:w16cid="http://schemas.microsoft.com/office/word/2016/wordml/cid" xmlns:w16se="http://schemas.microsoft.com/office/word/2015/wordml/symex">
             <w:pict>
               <v:shapetype id="_x0000_t202" coordsize="21600,21600" o:spt="202" path="m,l,21600r21600,l21600,xe">
                 <v:stroke joinstyle="miter"/>
@@ -1163,8 +1163,19 @@
           <w:sz w:val="20"/>
           <w:szCs w:val="20"/>
         </w:rPr>
-        <w:t>na implantação e distribuição do sistema interno da empresa e de um aplicativo para Android e iOS</w:t>
-      </w:r>
+        <w:t xml:space="preserve">na implantação e distribuição do sistema interno da empresa e de um aplicativo para Android e </w:t>
+      </w:r>
+      <w:proofErr w:type="spellStart"/>
+      <w:r>
+        <w:rPr>
+          <w:rFonts w:ascii="Arial" w:eastAsia="Arial" w:hAnsi="Arial" w:cs="Arial"/>
+          <w:color w:val="333333"/>
+          <w:sz w:val="20"/>
+          <w:szCs w:val="20"/>
+        </w:rPr>
+        <w:t>iOS</w:t>
+      </w:r>
+      <w:proofErr w:type="spellEnd"/>
       <w:r>
         <w:rPr>
           <w:rFonts w:ascii="Arial" w:eastAsia="Arial" w:hAnsi="Arial" w:cs="Arial"/>
@@ -3019,6 +3030,8 @@
         <w:spacing w:line="235" w:lineRule="auto"/>
         <w:ind w:left="220" w:right="-302"/>
         <w:rPr>
+          <w:rFonts w:ascii="Arial" w:eastAsia="Arial" w:hAnsi="Arial" w:cs="Arial"/>
+          <w:color w:val="333333"/>
           <w:sz w:val="20"/>
           <w:szCs w:val="20"/>
         </w:rPr>
@@ -3031,6 +3044,15 @@
           <w:szCs w:val="25"/>
         </w:rPr>
         <w:t>Outras áreas de interesse:</w:t>
+      </w:r>
+      <w:r>
+        <w:rPr>
+          <w:rFonts w:ascii="Arial" w:eastAsia="Arial" w:hAnsi="Arial" w:cs="Arial"/>
+          <w:color w:val="333333"/>
+          <w:sz w:val="20"/>
+          <w:szCs w:val="20"/>
+        </w:rPr>
+        <w:br/>
       </w:r>
     </w:p>
     <w:p>
@@ -3056,25 +3078,18 @@
           <w:sz w:val="20"/>
           <w:szCs w:val="20"/>
         </w:rPr>
-        <w:t>Edição de imagens/vídeos, cinema, livros</w:t>
-      </w:r>
-      <w:r>
-        <w:rPr>
-          <w:rFonts w:ascii="Arial" w:eastAsia="Arial" w:hAnsi="Arial" w:cs="Arial"/>
-          <w:color w:val="333333"/>
-          <w:sz w:val="20"/>
-          <w:szCs w:val="20"/>
-        </w:rPr>
-        <w:t xml:space="preserve"> sobre economia</w:t>
-      </w:r>
-      <w:r>
-        <w:rPr>
-          <w:rFonts w:ascii="Arial" w:eastAsia="Arial" w:hAnsi="Arial" w:cs="Arial"/>
-          <w:color w:val="333333"/>
-          <w:sz w:val="20"/>
-          <w:szCs w:val="20"/>
-        </w:rPr>
-        <w:t xml:space="preserve">, </w:t>
+        <w:t>Além de ser um desenvolvedor, eu aproveito a maior p</w:t>
+      </w:r>
+      <w:bookmarkStart w:id="0" w:name="_GoBack"/>
+      <w:bookmarkEnd w:id="0"/>
+      <w:r>
+        <w:rPr>
+          <w:rFonts w:ascii="Arial" w:eastAsia="Arial" w:hAnsi="Arial" w:cs="Arial"/>
+          <w:color w:val="333333"/>
+          <w:sz w:val="20"/>
+          <w:szCs w:val="20"/>
+        </w:rPr>
+        <w:t xml:space="preserve">arte do meu tempo livre praticando esportes radicais, como skate e mountain </w:t>
       </w:r>
       <w:proofErr w:type="spellStart"/>
       <w:r>
@@ -3084,6 +3099,26 @@
           <w:sz w:val="20"/>
           <w:szCs w:val="20"/>
         </w:rPr>
+        <w:t>bike</w:t>
+      </w:r>
+      <w:proofErr w:type="spellEnd"/>
+      <w:r>
+        <w:rPr>
+          <w:rFonts w:ascii="Arial" w:eastAsia="Arial" w:hAnsi="Arial" w:cs="Arial"/>
+          <w:color w:val="333333"/>
+          <w:sz w:val="20"/>
+          <w:szCs w:val="20"/>
+        </w:rPr>
+        <w:t xml:space="preserve">; sempre entre uma e outra partida de CS-Go. Gosto também de edição de imagens/vídeos, e cinema. Além de passar parte do meu tempo livre estudando livros sobre economia, </w:t>
+      </w:r>
+      <w:proofErr w:type="spellStart"/>
+      <w:r>
+        <w:rPr>
+          <w:rFonts w:ascii="Arial" w:eastAsia="Arial" w:hAnsi="Arial" w:cs="Arial"/>
+          <w:color w:val="333333"/>
+          <w:sz w:val="20"/>
+          <w:szCs w:val="20"/>
+        </w:rPr>
         <w:t>libertarianismo</w:t>
       </w:r>
       <w:proofErr w:type="spellEnd"/>
@@ -3094,34 +3129,7 @@
           <w:sz w:val="20"/>
           <w:szCs w:val="20"/>
         </w:rPr>
-        <w:t xml:space="preserve">, </w:t>
-      </w:r>
-      <w:r>
-        <w:rPr>
-          <w:rFonts w:ascii="Arial" w:eastAsia="Arial" w:hAnsi="Arial" w:cs="Arial"/>
-          <w:color w:val="333333"/>
-          <w:sz w:val="20"/>
-          <w:szCs w:val="20"/>
-        </w:rPr>
-        <w:t>escola austríaca</w:t>
-      </w:r>
-      <w:r>
-        <w:rPr>
-          <w:rFonts w:ascii="Arial" w:eastAsia="Arial" w:hAnsi="Arial" w:cs="Arial"/>
-          <w:color w:val="333333"/>
-          <w:sz w:val="20"/>
-          <w:szCs w:val="20"/>
-        </w:rPr>
-        <w:t xml:space="preserve"> e</w:t>
-      </w:r>
-      <w:r>
-        <w:rPr>
-          <w:rFonts w:ascii="Arial" w:eastAsia="Arial" w:hAnsi="Arial" w:cs="Arial"/>
-          <w:color w:val="333333"/>
-          <w:sz w:val="20"/>
-          <w:szCs w:val="20"/>
-        </w:rPr>
-        <w:t xml:space="preserve"> skate.</w:t>
+        <w:t xml:space="preserve"> e escola austríaca.</w:t>
       </w:r>
       <w:proofErr w:type="gramStart"/>
     </w:p>
@@ -3136,8 +3144,6 @@
           <w:docGrid w:linePitch="240" w:charSpace="-2049"/>
         </w:sectPr>
       </w:pPr>
-      <w:bookmarkStart w:id="0" w:name="_GoBack"/>
-      <w:bookmarkEnd w:id="0"/>
       <w:proofErr w:type="gramEnd"/>
     </w:p>
     <w:p>
@@ -4110,7 +4116,7 @@
   <a:extraClrSchemeLst/>
   <a:extLst>
     <a:ext uri="{05A4C25C-085E-4340-85A3-A5531E510DB2}">
-      <thm15:themeFamily xmlns:thm15="http://schemas.microsoft.com/office/thememl/2012/main" xmlns="" name="Office Theme" id="{62F939B6-93AF-4DB8-9C6B-D6C7DFDC589F}" vid="{4A3C46E8-61CC-4603-A589-7422A47A8E4A}"/>
+      <thm15:themeFamily xmlns="" xmlns:thm15="http://schemas.microsoft.com/office/thememl/2012/main" name="Office Theme" id="{62F939B6-93AF-4DB8-9C6B-D6C7DFDC589F}" vid="{4A3C46E8-61CC-4603-A589-7422A47A8E4A}"/>
     </a:ext>
   </a:extLst>
 </a:theme>
@@ -4121,7 +4127,7 @@
 </file>
 
 <file path=customXml/itemProps1.xml><?xml version="1.0" encoding="utf-8"?>
-<ds:datastoreItem xmlns:ds="http://schemas.openxmlformats.org/officeDocument/2006/customXml" ds:itemID="{03518B84-0A37-4B5F-A9D3-671B6FC51D60}">
+<ds:datastoreItem xmlns:ds="http://schemas.openxmlformats.org/officeDocument/2006/customXml" ds:itemID="{4D333160-6A73-476F-AAAB-6F684E2F375E}">
   <ds:schemaRefs>
     <ds:schemaRef ds:uri="http://schemas.openxmlformats.org/officeDocument/2006/bibliography"/>
   </ds:schemaRefs>

</xml_diff>

<commit_message>
pequenas modificações de texto
</commit_message>
<xml_diff>
--- a/Curriculo_Douglas_0619.docx
+++ b/Curriculo_Douglas_0619.docx
@@ -333,7 +333,7 @@
               </wp:anchor>
             </w:drawing>
           </mc:Choice>
-          <mc:Fallback xmlns:cx="http://schemas.microsoft.com/office/drawing/2014/chartex" xmlns:cx1="http://schemas.microsoft.com/office/drawing/2015/9/8/chartex" xmlns:cx2="http://schemas.microsoft.com/office/drawing/2015/10/21/chartex" xmlns:cx3="http://schemas.microsoft.com/office/drawing/2016/5/9/chartex" xmlns:cx4="http://schemas.microsoft.com/office/drawing/2016/5/10/chartex" xmlns:cx5="http://schemas.microsoft.com/office/drawing/2016/5/11/chartex" xmlns:cx6="http://schemas.microsoft.com/office/drawing/2016/5/12/chartex" xmlns:cx7="http://schemas.microsoft.com/office/drawing/2016/5/13/chartex" xmlns:cx8="http://schemas.microsoft.com/office/drawing/2016/5/14/chartex" xmlns:aink="http://schemas.microsoft.com/office/drawing/2016/ink" xmlns:am3d="http://schemas.microsoft.com/office/drawing/2017/model3d" xmlns:w15="http://schemas.microsoft.com/office/word/2012/wordml" xmlns:w16cid="http://schemas.microsoft.com/office/word/2016/wordml/cid" xmlns:w16se="http://schemas.microsoft.com/office/word/2015/wordml/symex">
+          <mc:Fallback xmlns:w16se="http://schemas.microsoft.com/office/word/2015/wordml/symex" xmlns:w16cid="http://schemas.microsoft.com/office/word/2016/wordml/cid" xmlns:w15="http://schemas.microsoft.com/office/word/2012/wordml" xmlns:am3d="http://schemas.microsoft.com/office/drawing/2017/model3d" xmlns:aink="http://schemas.microsoft.com/office/drawing/2016/ink" xmlns:cx8="http://schemas.microsoft.com/office/drawing/2016/5/14/chartex" xmlns:cx7="http://schemas.microsoft.com/office/drawing/2016/5/13/chartex" xmlns:cx6="http://schemas.microsoft.com/office/drawing/2016/5/12/chartex" xmlns:cx5="http://schemas.microsoft.com/office/drawing/2016/5/11/chartex" xmlns:cx4="http://schemas.microsoft.com/office/drawing/2016/5/10/chartex" xmlns:cx3="http://schemas.microsoft.com/office/drawing/2016/5/9/chartex" xmlns:cx2="http://schemas.microsoft.com/office/drawing/2015/10/21/chartex" xmlns:cx1="http://schemas.microsoft.com/office/drawing/2015/9/8/chartex" xmlns:cx="http://schemas.microsoft.com/office/drawing/2014/chartex">
             <w:pict>
               <v:shapetype id="_x0000_t202" coordsize="21600,21600" o:spt="202" path="m,l,21600r21600,l21600,xe">
                 <v:stroke joinstyle="miter"/>
@@ -1134,7 +1134,45 @@
           <w:sz w:val="20"/>
           <w:szCs w:val="20"/>
         </w:rPr>
-        <w:t xml:space="preserve">Tive a oportunidade de trabalhar como estagiário durante mais de 1 ano e até o presente momento nesta empresa maravilhosa, com excelente ambiente de trabalho e que me deu oportunidade de aprimorar os meus conhecimentos principalmente na linguagem C#, além de estar envolvido também com atividades de </w:t>
+        <w:t xml:space="preserve">Tive a oportunidade de trabalhar como estagiário durante mais de </w:t>
+      </w:r>
+      <w:proofErr w:type="gramStart"/>
+      <w:r>
+        <w:rPr>
+          <w:rFonts w:ascii="Arial" w:eastAsia="Arial" w:hAnsi="Arial" w:cs="Arial"/>
+          <w:color w:val="333333"/>
+          <w:sz w:val="20"/>
+          <w:szCs w:val="20"/>
+        </w:rPr>
+        <w:t>1</w:t>
+      </w:r>
+      <w:proofErr w:type="gramEnd"/>
+      <w:r>
+        <w:rPr>
+          <w:rFonts w:ascii="Arial" w:eastAsia="Arial" w:hAnsi="Arial" w:cs="Arial"/>
+          <w:color w:val="333333"/>
+          <w:sz w:val="20"/>
+          <w:szCs w:val="20"/>
+        </w:rPr>
+        <w:t xml:space="preserve"> ano </w:t>
+      </w:r>
+      <w:r>
+        <w:rPr>
+          <w:rFonts w:ascii="Arial" w:eastAsia="Arial" w:hAnsi="Arial" w:cs="Arial"/>
+          <w:color w:val="333333"/>
+          <w:sz w:val="20"/>
+          <w:szCs w:val="20"/>
+        </w:rPr>
+        <w:t>nesta ótima empresa</w:t>
+      </w:r>
+      <w:r>
+        <w:rPr>
+          <w:rFonts w:ascii="Arial" w:eastAsia="Arial" w:hAnsi="Arial" w:cs="Arial"/>
+          <w:color w:val="333333"/>
+          <w:sz w:val="20"/>
+          <w:szCs w:val="20"/>
+        </w:rPr>
+        <w:t xml:space="preserve">, com excelente ambiente de trabalho e que me deu oportunidade de aprimorar os meus conhecimentos principalmente na linguagem C#, além de estar envolvido também com atividades de </w:t>
       </w:r>
       <w:proofErr w:type="spellStart"/>
       <w:r>
@@ -1163,7 +1201,7 @@
           <w:sz w:val="20"/>
           <w:szCs w:val="20"/>
         </w:rPr>
-        <w:t xml:space="preserve">na implantação e distribuição do sistema interno da empresa e de um aplicativo para Android e </w:t>
+        <w:t xml:space="preserve">na implantação e distribuição do sistema interno da empresa e de um aplicativo para </w:t>
       </w:r>
       <w:proofErr w:type="spellStart"/>
       <w:r>
@@ -1173,6 +1211,26 @@
           <w:sz w:val="20"/>
           <w:szCs w:val="20"/>
         </w:rPr>
+        <w:t>Android</w:t>
+      </w:r>
+      <w:proofErr w:type="spellEnd"/>
+      <w:r>
+        <w:rPr>
+          <w:rFonts w:ascii="Arial" w:eastAsia="Arial" w:hAnsi="Arial" w:cs="Arial"/>
+          <w:color w:val="333333"/>
+          <w:sz w:val="20"/>
+          <w:szCs w:val="20"/>
+        </w:rPr>
+        <w:t xml:space="preserve"> e </w:t>
+      </w:r>
+      <w:proofErr w:type="spellStart"/>
+      <w:r>
+        <w:rPr>
+          <w:rFonts w:ascii="Arial" w:eastAsia="Arial" w:hAnsi="Arial" w:cs="Arial"/>
+          <w:color w:val="333333"/>
+          <w:sz w:val="20"/>
+          <w:szCs w:val="20"/>
+        </w:rPr>
         <w:t>iOS</w:t>
       </w:r>
       <w:proofErr w:type="spellEnd"/>
@@ -1232,17 +1290,71 @@
           <w:sz w:val="20"/>
           <w:szCs w:val="20"/>
         </w:rPr>
-        <w:t>. </w:t>
-      </w:r>
-      <w:r>
-        <w:rPr>
-          <w:rFonts w:ascii="Arial" w:eastAsia="Arial" w:hAnsi="Arial" w:cs="Arial"/>
-          <w:color w:val="333333"/>
-          <w:sz w:val="20"/>
-          <w:szCs w:val="20"/>
-        </w:rPr>
-        <w:br/>
-        <w:t xml:space="preserve">Essas atividades facilitaram o aprendizado prático de ferramentas e linguagens como o C# para web, .Net MVC, SQL, </w:t>
+        <w:t>.</w:t>
+      </w:r>
+      <w:r>
+        <w:rPr>
+          <w:rFonts w:ascii="Arial" w:eastAsia="Arial" w:hAnsi="Arial" w:cs="Arial"/>
+          <w:color w:val="333333"/>
+          <w:sz w:val="20"/>
+          <w:szCs w:val="20"/>
+        </w:rPr>
+        <w:t xml:space="preserve"> </w:t>
+      </w:r>
+    </w:p>
+    <w:p>
+      <w:pPr>
+        <w:pStyle w:val="NormalWeb"/>
+        <w:shd w:val="clear" w:color="auto" w:fill="FFFFFF"/>
+        <w:spacing w:before="0" w:beforeAutospacing="0" w:after="0" w:afterAutospacing="0" w:line="276" w:lineRule="auto"/>
+        <w:ind w:left="220" w:right="-302"/>
+        <w:jc w:val="both"/>
+        <w:rPr>
+          <w:rFonts w:ascii="Arial" w:eastAsia="Arial" w:hAnsi="Arial" w:cs="Arial"/>
+          <w:color w:val="333333"/>
+          <w:sz w:val="20"/>
+          <w:szCs w:val="20"/>
+        </w:rPr>
+      </w:pPr>
+      <w:r>
+        <w:rPr>
+          <w:rFonts w:ascii="Arial" w:eastAsia="Arial" w:hAnsi="Arial" w:cs="Arial"/>
+          <w:color w:val="333333"/>
+          <w:sz w:val="20"/>
+          <w:szCs w:val="20"/>
+        </w:rPr>
+        <w:t>Essas atividades facilitaram o aprendizado prático de ferramentas e linguagens como o C# para web</w:t>
+      </w:r>
+      <w:proofErr w:type="gramStart"/>
+      <w:r>
+        <w:rPr>
+          <w:rFonts w:ascii="Arial" w:eastAsia="Arial" w:hAnsi="Arial" w:cs="Arial"/>
+          <w:color w:val="333333"/>
+          <w:sz w:val="20"/>
+          <w:szCs w:val="20"/>
+        </w:rPr>
+        <w:t>, .</w:t>
+      </w:r>
+      <w:proofErr w:type="gramEnd"/>
+      <w:r>
+        <w:rPr>
+          <w:rFonts w:ascii="Arial" w:eastAsia="Arial" w:hAnsi="Arial" w:cs="Arial"/>
+          <w:color w:val="333333"/>
+          <w:sz w:val="20"/>
+          <w:szCs w:val="20"/>
+        </w:rPr>
+        <w:t xml:space="preserve">Net MVC, </w:t>
+      </w:r>
+      <w:bookmarkStart w:id="0" w:name="_GoBack"/>
+      <w:bookmarkEnd w:id="0"/>
+      <w:r>
+        <w:rPr>
+          <w:rFonts w:ascii="Arial" w:eastAsia="Arial" w:hAnsi="Arial" w:cs="Arial"/>
+          <w:color w:val="333333"/>
+          <w:sz w:val="20"/>
+          <w:szCs w:val="20"/>
+        </w:rPr>
+        <w:t xml:space="preserve">SQL, </w:t>
       </w:r>
       <w:proofErr w:type="spellStart"/>
       <w:r>
@@ -3078,18 +3190,7 @@
           <w:sz w:val="20"/>
           <w:szCs w:val="20"/>
         </w:rPr>
-        <w:t>Além de ser um desenvolvedor, eu aproveito a maior p</w:t>
-      </w:r>
-      <w:bookmarkStart w:id="0" w:name="_GoBack"/>
-      <w:bookmarkEnd w:id="0"/>
-      <w:r>
-        <w:rPr>
-          <w:rFonts w:ascii="Arial" w:eastAsia="Arial" w:hAnsi="Arial" w:cs="Arial"/>
-          <w:color w:val="333333"/>
-          <w:sz w:val="20"/>
-          <w:szCs w:val="20"/>
-        </w:rPr>
-        <w:t xml:space="preserve">arte do meu tempo livre praticando esportes radicais, como skate e mountain </w:t>
+        <w:t xml:space="preserve">Além de ser um desenvolvedor, eu aproveito a maior parte do meu tempo livre praticando esportes radicais, como skate e mountain </w:t>
       </w:r>
       <w:proofErr w:type="spellStart"/>
       <w:r>
@@ -4116,7 +4217,7 @@
   <a:extraClrSchemeLst/>
   <a:extLst>
     <a:ext uri="{05A4C25C-085E-4340-85A3-A5531E510DB2}">
-      <thm15:themeFamily xmlns="" xmlns:thm15="http://schemas.microsoft.com/office/thememl/2012/main" name="Office Theme" id="{62F939B6-93AF-4DB8-9C6B-D6C7DFDC589F}" vid="{4A3C46E8-61CC-4603-A589-7422A47A8E4A}"/>
+      <thm15:themeFamily xmlns:thm15="http://schemas.microsoft.com/office/thememl/2012/main" xmlns="" name="Office Theme" id="{62F939B6-93AF-4DB8-9C6B-D6C7DFDC589F}" vid="{4A3C46E8-61CC-4603-A589-7422A47A8E4A}"/>
     </a:ext>
   </a:extLst>
 </a:theme>
@@ -4127,7 +4228,7 @@
 </file>
 
 <file path=customXml/itemProps1.xml><?xml version="1.0" encoding="utf-8"?>
-<ds:datastoreItem xmlns:ds="http://schemas.openxmlformats.org/officeDocument/2006/customXml" ds:itemID="{4D333160-6A73-476F-AAAB-6F684E2F375E}">
+<ds:datastoreItem xmlns:ds="http://schemas.openxmlformats.org/officeDocument/2006/customXml" ds:itemID="{84D0149F-88D8-4F9E-91F5-C66CD91C6166}">
   <ds:schemaRefs>
     <ds:schemaRef ds:uri="http://schemas.openxmlformats.org/officeDocument/2006/bibliography"/>
   </ds:schemaRefs>

</xml_diff>